<commit_message>
Update cleaned summaries script and filters
</commit_message>
<xml_diff>
--- a/ESG_Tracking.docx
+++ b/ESG_Tracking.docx
@@ -2230,6 +2230,14 @@
             </a:graphic>
           </wp:inline>
         </w:drawing>
+      </w:r>
+    </w:p>
+    <w:p>
+      <w:pPr>
+        <w:ind w:left="360"/>
+      </w:pPr>
+      <w:r>
+        <w:t>https://esg-tracking-cnaiyad5zed2rfmsaplubq.streamlit.app/</w:t>
       </w:r>
     </w:p>
     <w:sectPr>
@@ -5285,6 +5293,15 @@
 </file>
 
 <file path=customXml/item2.xml><?xml version="1.0" encoding="utf-8"?>
+<?mso-contentType ?>
+<FormTemplates xmlns="http://schemas.microsoft.com/sharepoint/v3/contenttype/forms">
+  <Display>DocumentLibraryForm</Display>
+  <Edit>DocumentLibraryForm</Edit>
+  <New>DocumentLibraryForm</New>
+</FormTemplates>
+</file>
+
+<file path=customXml/item3.xml><?xml version="1.0" encoding="utf-8"?>
 <ct:contentTypeSchema xmlns:ct="http://schemas.microsoft.com/office/2006/metadata/contentType" xmlns:ma="http://schemas.microsoft.com/office/2006/metadata/properties/metaAttributes" ct:_="" ma:_="" ma:contentTypeName="Document" ma:contentTypeID="0x010100700B6B7C6BC0154493CE8136CEC19188" ma:contentTypeVersion="15" ma:contentTypeDescription="Create a new document." ma:contentTypeScope="" ma:versionID="bfc663555876692d26ec5c43965c6793">
   <xsd:schema xmlns:xsd="http://www.w3.org/2001/XMLSchema" xmlns:xs="http://www.w3.org/2001/XMLSchema" xmlns:p="http://schemas.microsoft.com/office/2006/metadata/properties" xmlns:ns2="34c657b5-18c4-42f1-89ad-6d11ecbcd7f4" xmlns:ns3="be7164fa-fb2f-47bb-ad4b-69118e868f51" targetNamespace="http://schemas.microsoft.com/office/2006/metadata/properties" ma:root="true" ma:fieldsID="4e2b056409c82d06b75c290b3f79f9c4" ns2:_="" ns3:_="">
     <xsd:import namespace="34c657b5-18c4-42f1-89ad-6d11ecbcd7f4"/>
@@ -5519,15 +5536,6 @@
 </ct:contentTypeSchema>
 </file>
 
-<file path=customXml/item3.xml><?xml version="1.0" encoding="utf-8"?>
-<?mso-contentType ?>
-<FormTemplates xmlns="http://schemas.microsoft.com/sharepoint/v3/contenttype/forms">
-  <Display>DocumentLibraryForm</Display>
-  <Edit>DocumentLibraryForm</Edit>
-  <New>DocumentLibraryForm</New>
-</FormTemplates>
-</file>
-
 <file path=customXml/itemProps1.xml><?xml version="1.0" encoding="utf-8"?>
 <ds:datastoreItem xmlns:ds="http://schemas.openxmlformats.org/officeDocument/2006/customXml" ds:itemID="{CDF307D1-3455-4623-89A1-577AEB04E6D9}">
   <ds:schemaRefs>
@@ -5540,6 +5548,14 @@
 </file>
 
 <file path=customXml/itemProps2.xml><?xml version="1.0" encoding="utf-8"?>
+<ds:datastoreItem xmlns:ds="http://schemas.openxmlformats.org/officeDocument/2006/customXml" ds:itemID="{C7FB0D5A-DCA2-4B85-80F9-FDC8312F0C34}">
+  <ds:schemaRefs>
+    <ds:schemaRef ds:uri="http://schemas.microsoft.com/sharepoint/v3/contenttype/forms"/>
+  </ds:schemaRefs>
+</ds:datastoreItem>
+</file>
+
+<file path=customXml/itemProps3.xml><?xml version="1.0" encoding="utf-8"?>
 <ds:datastoreItem xmlns:ds="http://schemas.openxmlformats.org/officeDocument/2006/customXml" ds:itemID="{B4292C5D-BB3D-4889-8BD8-876AEFCD901F}">
   <ds:schemaRefs>
     <ds:schemaRef ds:uri="http://schemas.microsoft.com/office/2006/metadata/contentType"/>
@@ -5556,12 +5572,4 @@
     <ds:schemaRef ds:uri="http://schemas.microsoft.com/internal/obd"/>
   </ds:schemaRefs>
 </ds:datastoreItem>
-</file>
-
-<file path=customXml/itemProps3.xml><?xml version="1.0" encoding="utf-8"?>
-<ds:datastoreItem xmlns:ds="http://schemas.openxmlformats.org/officeDocument/2006/customXml" ds:itemID="{C7FB0D5A-DCA2-4B85-80F9-FDC8312F0C34}">
-  <ds:schemaRefs>
-    <ds:schemaRef ds:uri="http://schemas.microsoft.com/sharepoint/v3/contenttype/forms"/>
-  </ds:schemaRefs>
-</ds:datastoreItem>
 </file>
</xml_diff>